<commit_message>
Added PflügersArchive-Template (up-to-date as of 20.01.2023)
Submission-Template for Pflügers Archive
Formatted in accordance to: https://www.springer.com/journal/424/submission-guidelines

---
NOTES
---

BUGS:
- Footnotes in tables are not located beneath the table body, but are still located at the end of the page, instead of beneath the table. I have NO IDEA how to fix this. Ref: https://www.springer.com/journal/424/submission-guidelines#Instructions%20for%20Authors_Tables

Unclear:
- format of keywords on Title-page. Currently, they are manually added at the end of the abstract: https://www.springer.com/journal/424/submission-guidelines#Instructions%20for%20Authors_Title%20Page

Missing:
- dedicated ORCID ID field, not sure that's possible automated or not.
- Trial registration number
</commit_message>
<xml_diff>
--- a/PflügersArchive_Template.docx
+++ b/PflügersArchive_Template.docx
@@ -3903,30 +3903,8 @@
         <w:rPr>
           <w:lang w:val="de-DE"/>
         </w:rPr>
-        <w:t xml:space="preserve"> A </w:t>
-      </w:r>
-      <w:proofErr w:type="spellStart"/>
-      <w:r>
-        <w:rPr>
-          <w:lang w:val="de-DE"/>
-        </w:rPr>
-        <w:t>Table’s</w:t>
-      </w:r>
-      <w:proofErr w:type="spellEnd"/>
-      <w:r>
-        <w:rPr>
-          <w:lang w:val="de-DE"/>
-        </w:rPr>
-        <w:t xml:space="preserve"> </w:t>
-      </w:r>
-      <w:proofErr w:type="spellStart"/>
-      <w:r>
-        <w:rPr>
-          <w:lang w:val="de-DE"/>
-        </w:rPr>
-        <w:t>footnote</w:t>
-      </w:r>
-      <w:proofErr w:type="spellEnd"/>
+        <w:t xml:space="preserve"> A Table’s footnote</w:t>
+      </w:r>
     </w:p>
   </w:endnote>
 </w:endnotes>
@@ -4068,7 +4046,7 @@
   <w:abstractNum w:abstractNumId="0" w15:restartNumberingAfterBreak="0">
     <w:nsid w:val="FFFFFF7C"/>
     <w:multiLevelType w:val="singleLevel"/>
-    <w:tmpl w:val="B822758A"/>
+    <w:tmpl w:val="1D24428A"/>
     <w:lvl w:ilvl="0">
       <w:start w:val="1"/>
       <w:numFmt w:val="decimal"/>
@@ -4085,7 +4063,7 @@
   <w:abstractNum w:abstractNumId="1" w15:restartNumberingAfterBreak="0">
     <w:nsid w:val="FFFFFF7D"/>
     <w:multiLevelType w:val="singleLevel"/>
-    <w:tmpl w:val="E59C21BE"/>
+    <w:tmpl w:val="23C47C46"/>
     <w:lvl w:ilvl="0">
       <w:start w:val="1"/>
       <w:numFmt w:val="decimal"/>
@@ -4102,7 +4080,7 @@
   <w:abstractNum w:abstractNumId="2" w15:restartNumberingAfterBreak="0">
     <w:nsid w:val="FFFFFF7E"/>
     <w:multiLevelType w:val="singleLevel"/>
-    <w:tmpl w:val="341A37CC"/>
+    <w:tmpl w:val="D03E60EE"/>
     <w:lvl w:ilvl="0">
       <w:start w:val="1"/>
       <w:numFmt w:val="decimal"/>
@@ -4119,7 +4097,7 @@
   <w:abstractNum w:abstractNumId="3" w15:restartNumberingAfterBreak="0">
     <w:nsid w:val="FFFFFF7F"/>
     <w:multiLevelType w:val="singleLevel"/>
-    <w:tmpl w:val="9794B084"/>
+    <w:tmpl w:val="7350683A"/>
     <w:lvl w:ilvl="0">
       <w:start w:val="1"/>
       <w:numFmt w:val="decimal"/>
@@ -4136,7 +4114,7 @@
   <w:abstractNum w:abstractNumId="4" w15:restartNumberingAfterBreak="0">
     <w:nsid w:val="FFFFFF80"/>
     <w:multiLevelType w:val="singleLevel"/>
-    <w:tmpl w:val="C5ACFCEE"/>
+    <w:tmpl w:val="04EC2D2E"/>
     <w:lvl w:ilvl="0">
       <w:start w:val="1"/>
       <w:numFmt w:val="bullet"/>
@@ -4156,7 +4134,7 @@
   <w:abstractNum w:abstractNumId="5" w15:restartNumberingAfterBreak="0">
     <w:nsid w:val="FFFFFF81"/>
     <w:multiLevelType w:val="singleLevel"/>
-    <w:tmpl w:val="43AC7910"/>
+    <w:tmpl w:val="8E90C6FA"/>
     <w:lvl w:ilvl="0">
       <w:start w:val="1"/>
       <w:numFmt w:val="bullet"/>
@@ -4176,7 +4154,7 @@
   <w:abstractNum w:abstractNumId="6" w15:restartNumberingAfterBreak="0">
     <w:nsid w:val="FFFFFF82"/>
     <w:multiLevelType w:val="singleLevel"/>
-    <w:tmpl w:val="F5A4261C"/>
+    <w:tmpl w:val="E3A60A62"/>
     <w:lvl w:ilvl="0">
       <w:start w:val="1"/>
       <w:numFmt w:val="bullet"/>
@@ -4196,7 +4174,7 @@
   <w:abstractNum w:abstractNumId="7" w15:restartNumberingAfterBreak="0">
     <w:nsid w:val="FFFFFF83"/>
     <w:multiLevelType w:val="singleLevel"/>
-    <w:tmpl w:val="869C9260"/>
+    <w:tmpl w:val="74CC5088"/>
     <w:lvl w:ilvl="0">
       <w:start w:val="1"/>
       <w:numFmt w:val="bullet"/>
@@ -4216,7 +4194,7 @@
   <w:abstractNum w:abstractNumId="8" w15:restartNumberingAfterBreak="0">
     <w:nsid w:val="FFFFFF88"/>
     <w:multiLevelType w:val="singleLevel"/>
-    <w:tmpl w:val="C98450A8"/>
+    <w:tmpl w:val="AAEA551C"/>
     <w:lvl w:ilvl="0">
       <w:start w:val="1"/>
       <w:numFmt w:val="decimal"/>
@@ -4233,7 +4211,7 @@
   <w:abstractNum w:abstractNumId="9" w15:restartNumberingAfterBreak="0">
     <w:nsid w:val="FFFFFF89"/>
     <w:multiLevelType w:val="singleLevel"/>
-    <w:tmpl w:val="976A5190"/>
+    <w:tmpl w:val="B05C2C00"/>
     <w:lvl w:ilvl="0">
       <w:start w:val="1"/>
       <w:numFmt w:val="bullet"/>
@@ -5534,6 +5512,7 @@
     <w:name w:val="Bibliography"/>
     <w:basedOn w:val="Normal"/>
     <w:qFormat/>
+    <w:rsid w:val="00B85F42"/>
     <w:pPr>
       <w:tabs>
         <w:tab w:val="left" w:pos="384"/>
@@ -5541,6 +5520,9 @@
       <w:spacing w:after="240"/>
       <w:ind w:left="384" w:hanging="384"/>
     </w:pPr>
+    <w:rPr>
+      <w:sz w:val="20"/>
+    </w:rPr>
   </w:style>
   <w:style w:type="paragraph" w:styleId="BlockText">
     <w:name w:val="Block Text"/>
@@ -5561,6 +5543,10 @@
     <w:uiPriority w:val="9"/>
     <w:unhideWhenUsed/>
     <w:qFormat/>
+    <w:rsid w:val="005015C9"/>
+    <w:rPr>
+      <w:sz w:val="20"/>
+    </w:rPr>
   </w:style>
   <w:style w:type="table" w:customStyle="1" w:styleId="Table">
     <w:name w:val="Table"/>
@@ -5738,7 +5724,10 @@
     <w:basedOn w:val="DefaultParagraphFont"/>
     <w:link w:val="FootnoteText"/>
     <w:uiPriority w:val="9"/>
-    <w:rsid w:val="00096E86"/>
+    <w:rsid w:val="005015C9"/>
+    <w:rPr>
+      <w:sz w:val="20"/>
+    </w:rPr>
   </w:style>
   <w:style w:type="character" w:customStyle="1" w:styleId="BodyTextChar">
     <w:name w:val="Body Text Char"/>

</xml_diff>